<commit_message>
added 20/1/2020 blog post
</commit_message>
<xml_diff>
--- a/_posts/2020-1-20-xnor-ai.docx
+++ b/_posts/2020-1-20-xnor-ai.docx
@@ -9,6 +9,11 @@
       <w:r>
         <w:t>Xnor.ai acquisition by Apple</w:t>
       </w:r>
+      <w:r>
+        <w:t xml:space="preserve"> (#2)</w:t>
+      </w:r>
+      <w:bookmarkStart w:id="0" w:name="_GoBack"/>
+      <w:bookmarkEnd w:id="0"/>
     </w:p>
     <w:p/>
     <w:p>
@@ -33,10 +38,7 @@
         </w:r>
       </w:hyperlink>
       <w:r>
-        <w:t xml:space="preserve"> </w:t>
-      </w:r>
-      <w:r>
-        <w:t xml:space="preserve">for </w:t>
+        <w:t xml:space="preserve"> for </w:t>
       </w:r>
       <w:hyperlink r:id="rId5" w:history="1">
         <w:r>
@@ -49,16 +51,7 @@
     </w:p>
     <w:p>
       <w:r>
-        <w:t>The company</w:t>
-      </w:r>
-      <w:r>
-        <w:t xml:space="preserve"> </w:t>
-      </w:r>
-      <w:r>
-        <w:t>is</w:t>
-      </w:r>
-      <w:r>
-        <w:t xml:space="preserve"> well known for having advocated the use of binary neural networks rather than low-precision floating point, int8 or other numerical formats.</w:t>
+        <w:t>The company is well known for having advocated the use of binary neural networks rather than low-precision floating point, int8 or other numerical formats.</w:t>
       </w:r>
     </w:p>
     <w:p>
@@ -504,13 +497,7 @@
     </w:p>
     <w:p>
       <w:r>
-        <w:t xml:space="preserve">You </w:t>
-      </w:r>
-      <w:r>
-        <w:t>require</w:t>
-      </w:r>
-      <w:r>
-        <w:t xml:space="preserve"> more storage as you have a higher number of multipliers You trade off the higher amount of weight storage and smaller multipliers against a lower number of larger multipliers</w:t>
+        <w:t>You require more storage as you have a higher number of multipliers You trade off the higher amount of weight storage and smaller multipliers against a lower number of larger multipliers</w:t>
       </w:r>
     </w:p>
     <w:p>
@@ -524,10 +511,7 @@
       </w:r>
       <w:proofErr w:type="gramEnd"/>
       <w:r>
-        <w:t xml:space="preserve"> off against increased weight storage and wiring</w:t>
-      </w:r>
-      <w:r>
-        <w:t xml:space="preserve"> to transmit the weights from memory to the 1-bit multipliers (AND gates)</w:t>
+        <w:t xml:space="preserve"> off against increased weight storage and wiring to transmit the weights from memory to the 1-bit multipliers (AND gates)</w:t>
       </w:r>
     </w:p>
     <w:p/>
@@ -550,15 +534,10 @@
       </w:r>
       <w:proofErr w:type="spellEnd"/>
       <w:r>
-        <w:t xml:space="preserve"> power inference for always-on features like wake on voice or wake on face</w:t>
-      </w:r>
-      <w:r>
-        <w:t xml:space="preserve"> are probably the key drivers for the acquisition by Apple. </w:t>
-      </w:r>
-    </w:p>
-    <w:p>
-      <w:bookmarkStart w:id="0" w:name="_GoBack"/>
-      <w:bookmarkEnd w:id="0"/>
+        <w:t xml:space="preserve"> power inference for always-on features like wake on voice or wake on face are probably the key drivers for the acquisition by Apple. </w:t>
+      </w:r>
+    </w:p>
+    <w:p>
       <w:r>
         <w:t xml:space="preserve">Apparently </w:t>
       </w:r>

</xml_diff>